<commit_message>
Changes in Ass2 Doc
</commit_message>
<xml_diff>
--- a/setAssignment2.docx
+++ b/setAssignment2.docx
@@ -104,16 +104,7 @@
           <w:sz w:val="32"/>
           <w:szCs w:val="32"/>
         </w:rPr>
-        <w:t>PRN/ Roll No:</w:t>
-      </w:r>
-      <w:r>
-        <w:rPr>
-          <w:b/>
-          <w:bCs/>
-          <w:sz w:val="32"/>
-          <w:szCs w:val="32"/>
-        </w:rPr>
-        <w:t xml:space="preserve"> 2019BTECS00005</w:t>
+        <w:t>PRN/ Roll No: 2019BTECS00005</w:t>
       </w:r>
     </w:p>
     <w:p>
@@ -275,28 +266,20 @@
           <w:sz w:val="32"/>
           <w:szCs w:val="32"/>
         </w:rPr>
-        <w:t xml:space="preserve">Original </w:t>
-      </w:r>
-      <w:proofErr w:type="gramStart"/>
-      <w:r>
-        <w:rPr>
-          <w:b/>
-          <w:bCs/>
-          <w:sz w:val="32"/>
-          <w:szCs w:val="32"/>
-        </w:rPr>
-        <w:t xml:space="preserve">author </w:t>
-      </w:r>
-      <w:r>
-        <w:rPr>
-          <w:b/>
-          <w:bCs/>
-          <w:sz w:val="32"/>
-          <w:szCs w:val="32"/>
-        </w:rPr>
-        <w:t>:</w:t>
-      </w:r>
-      <w:proofErr w:type="gramEnd"/>
+        <w:t>Original author :</w:t>
+      </w:r>
+    </w:p>
+    <w:p>
+      <w:pPr>
+        <w:pStyle w:val="ListParagraph"/>
+        <w:rPr>
+          <w:rFonts w:ascii="Arial" w:hAnsi="Arial" w:cs="Arial"/>
+          <w:color w:val="0D0D0D" w:themeColor="text1" w:themeTint="F2"/>
+          <w:sz w:val="28"/>
+          <w:szCs w:val="28"/>
+          <w:shd w:val="clear" w:color="auto" w:fill="FFFFFF"/>
+        </w:rPr>
+      </w:pPr>
       <w:r>
         <w:rPr>
           <w:b/>
@@ -415,7 +398,6 @@
           <w:shd w:val="clear" w:color="auto" w:fill="FFFFFF"/>
         </w:rPr>
       </w:pPr>
-      <w:proofErr w:type="gramStart"/>
       <w:r>
         <w:rPr>
           <w:b/>
@@ -423,28 +405,22 @@
           <w:sz w:val="32"/>
           <w:szCs w:val="32"/>
         </w:rPr>
-        <w:t>Developers</w:t>
-      </w:r>
-      <w:r>
-        <w:rPr>
-          <w:b/>
-          <w:bCs/>
-          <w:sz w:val="32"/>
-          <w:szCs w:val="32"/>
-        </w:rPr>
-        <w:t xml:space="preserve"> :</w:t>
-      </w:r>
-      <w:proofErr w:type="gramEnd"/>
-      <w:r>
-        <w:rPr>
-          <w:b/>
-          <w:bCs/>
-          <w:sz w:val="32"/>
-          <w:szCs w:val="32"/>
-        </w:rPr>
-        <w:t xml:space="preserve"> </w:t>
-      </w:r>
+        <w:t xml:space="preserve">Developers : </w:t>
+      </w:r>
+    </w:p>
+    <w:p>
+      <w:pPr>
+        <w:pStyle w:val="ListParagraph"/>
+        <w:rPr>
+          <w:rFonts w:ascii="Arial" w:hAnsi="Arial" w:cs="Arial"/>
+          <w:color w:val="0D0D0D" w:themeColor="text1" w:themeTint="F2"/>
+          <w:sz w:val="28"/>
+          <w:szCs w:val="28"/>
+          <w:shd w:val="clear" w:color="auto" w:fill="FFFFFF"/>
+        </w:rPr>
+      </w:pPr>
       <w:hyperlink r:id="rId10" w:tooltip="Andy Rubin" w:history="1">
+        <w:proofErr w:type="gramStart"/>
         <w:r>
           <w:rPr>
             <w:rStyle w:val="Hyperlink"/>
@@ -492,6 +468,7 @@
         </w:rPr>
         <w:t>, Nick Sears, and Chris White.</w:t>
       </w:r>
+      <w:proofErr w:type="gramEnd"/>
     </w:p>
     <w:p>
       <w:pPr>
@@ -765,35 +742,62 @@
           <w:sz w:val="32"/>
           <w:szCs w:val="32"/>
         </w:rPr>
-        <w:t xml:space="preserve">Platform, </w:t>
+        <w:t xml:space="preserve">Platform, portability  </w:t>
+      </w:r>
+    </w:p>
+    <w:p>
+      <w:pPr>
+        <w:pStyle w:val="NormalWeb"/>
+        <w:shd w:val="clear" w:color="auto" w:fill="FFFFFF"/>
+        <w:spacing w:before="240" w:beforeAutospacing="0" w:after="240" w:afterAutospacing="0"/>
+        <w:ind w:left="720"/>
+        <w:rPr>
+          <w:rFonts w:ascii="Arial" w:hAnsi="Arial" w:cs="Arial"/>
+          <w:color w:val="0D0D0D" w:themeColor="text1" w:themeTint="F2"/>
+          <w:sz w:val="28"/>
+          <w:szCs w:val="28"/>
+        </w:rPr>
+      </w:pPr>
+      <w:bookmarkStart w:id="0" w:name="_GoBack"/>
+      <w:bookmarkEnd w:id="0"/>
+      <w:r>
+        <w:rPr>
+          <w:rFonts w:ascii="Arial" w:hAnsi="Arial" w:cs="Arial"/>
+          <w:color w:val="0D0D0D" w:themeColor="text1" w:themeTint="F2"/>
+          <w:sz w:val="28"/>
+          <w:szCs w:val="28"/>
+        </w:rPr>
+        <w:t xml:space="preserve">Support on both windows and </w:t>
+      </w:r>
+      <w:proofErr w:type="spellStart"/>
+      <w:r>
+        <w:rPr>
+          <w:rFonts w:ascii="Arial" w:hAnsi="Arial" w:cs="Arial"/>
+          <w:color w:val="0D0D0D" w:themeColor="text1" w:themeTint="F2"/>
+          <w:sz w:val="28"/>
+          <w:szCs w:val="28"/>
+        </w:rPr>
+        <w:t>ios</w:t>
+      </w:r>
+      <w:proofErr w:type="spellEnd"/>
+      <w:r>
+        <w:rPr>
+          <w:rFonts w:ascii="Arial" w:hAnsi="Arial" w:cs="Arial"/>
+          <w:color w:val="0D0D0D" w:themeColor="text1" w:themeTint="F2"/>
+          <w:sz w:val="28"/>
+          <w:szCs w:val="28"/>
+        </w:rPr>
+        <w:t xml:space="preserve"> </w:t>
       </w:r>
       <w:proofErr w:type="gramStart"/>
       <w:r>
         <w:rPr>
-          <w:b/>
-          <w:bCs/>
-          <w:sz w:val="32"/>
-          <w:szCs w:val="32"/>
-        </w:rPr>
-        <w:t xml:space="preserve">portability </w:t>
-      </w:r>
-      <w:r>
-        <w:rPr>
-          <w:b/>
-          <w:bCs/>
-          <w:sz w:val="32"/>
-          <w:szCs w:val="32"/>
-        </w:rPr>
-        <w:t xml:space="preserve"> </w:t>
-      </w:r>
-      <w:r>
-        <w:rPr>
-          <w:rFonts w:ascii="Arial" w:hAnsi="Arial" w:cs="Arial"/>
-          <w:color w:val="0D0D0D" w:themeColor="text1" w:themeTint="F2"/>
-          <w:sz w:val="28"/>
-          <w:szCs w:val="28"/>
-        </w:rPr>
-        <w:t>Support</w:t>
+          <w:rFonts w:ascii="Arial" w:hAnsi="Arial" w:cs="Arial"/>
+          <w:color w:val="0D0D0D" w:themeColor="text1" w:themeTint="F2"/>
+          <w:sz w:val="28"/>
+          <w:szCs w:val="28"/>
+        </w:rPr>
+        <w:t>The</w:t>
       </w:r>
       <w:proofErr w:type="gramEnd"/>
       <w:r>
@@ -803,36 +807,7 @@
           <w:sz w:val="28"/>
           <w:szCs w:val="28"/>
         </w:rPr>
-        <w:t xml:space="preserve"> on both windows and </w:t>
-      </w:r>
-      <w:proofErr w:type="spellStart"/>
-      <w:r>
-        <w:rPr>
-          <w:rFonts w:ascii="Arial" w:hAnsi="Arial" w:cs="Arial"/>
-          <w:color w:val="0D0D0D" w:themeColor="text1" w:themeTint="F2"/>
-          <w:sz w:val="28"/>
-          <w:szCs w:val="28"/>
-        </w:rPr>
-        <w:t>ios</w:t>
-      </w:r>
-      <w:proofErr w:type="spellEnd"/>
-      <w:r>
-        <w:rPr>
-          <w:rFonts w:ascii="Arial" w:hAnsi="Arial" w:cs="Arial"/>
-          <w:color w:val="0D0D0D" w:themeColor="text1" w:themeTint="F2"/>
-          <w:sz w:val="28"/>
-          <w:szCs w:val="28"/>
-        </w:rPr>
-        <w:t xml:space="preserve"> </w:t>
-      </w:r>
-      <w:r>
-        <w:rPr>
-          <w:rFonts w:ascii="Arial" w:hAnsi="Arial" w:cs="Arial"/>
-          <w:color w:val="0D0D0D" w:themeColor="text1" w:themeTint="F2"/>
-          <w:sz w:val="28"/>
-          <w:szCs w:val="28"/>
-        </w:rPr>
-        <w:t>The dashboard for </w:t>
+        <w:t xml:space="preserve"> dashboard for </w:t>
       </w:r>
       <w:hyperlink r:id="rId13" w:history="1">
         <w:r>
@@ -853,7 +828,28 @@
           <w:sz w:val="28"/>
           <w:szCs w:val="28"/>
         </w:rPr>
-        <w:t> is updated regularly to show the distribution of active devices running each version of Android, based on the number of devices that visit the Google Play Store. Generally, it’s a good practice to support about 90% of the active devices, while targeting your app to the latest version.</w:t>
+        <w:t xml:space="preserve"> is updated regularly to show the distribution of active devices running each version of Android, based on the number of devices that visit the Google Play Store. Generally, it’s a good </w:t>
+      </w:r>
+      <w:proofErr w:type="gramStart"/>
+      <w:r>
+        <w:rPr>
+          <w:rFonts w:ascii="Arial" w:hAnsi="Arial" w:cs="Arial"/>
+          <w:color w:val="0D0D0D" w:themeColor="text1" w:themeTint="F2"/>
+          <w:sz w:val="28"/>
+          <w:szCs w:val="28"/>
+        </w:rPr>
+        <w:lastRenderedPageBreak/>
+        <w:t>practice</w:t>
+      </w:r>
+      <w:proofErr w:type="gramEnd"/>
+      <w:r>
+        <w:rPr>
+          <w:rFonts w:ascii="Arial" w:hAnsi="Arial" w:cs="Arial"/>
+          <w:color w:val="0D0D0D" w:themeColor="text1" w:themeTint="F2"/>
+          <w:sz w:val="28"/>
+          <w:szCs w:val="28"/>
+        </w:rPr>
+        <w:t xml:space="preserve"> to support about 90% of the active devices, while targeting your app to the latest version.</w:t>
       </w:r>
     </w:p>
     <w:p>
@@ -877,7 +873,6 @@
           <w:sz w:val="32"/>
           <w:szCs w:val="32"/>
         </w:rPr>
-        <w:lastRenderedPageBreak/>
         <w:t xml:space="preserve">List of languages supported – </w:t>
       </w:r>
       <w:proofErr w:type="spellStart"/>
@@ -1050,16 +1045,7 @@
           <w:sz w:val="32"/>
           <w:szCs w:val="32"/>
         </w:rPr>
-        <w:t>Features</w:t>
-      </w:r>
-      <w:r>
-        <w:rPr>
-          <w:b/>
-          <w:bCs/>
-          <w:sz w:val="32"/>
-          <w:szCs w:val="32"/>
-        </w:rPr>
-        <w:t xml:space="preserve"> </w:t>
+        <w:t xml:space="preserve">Features </w:t>
       </w:r>
       <w:r>
         <w:rPr>
@@ -1194,16 +1180,7 @@
           <w:sz w:val="32"/>
           <w:szCs w:val="32"/>
         </w:rPr>
-        <w:t>Size</w:t>
-      </w:r>
-      <w:r>
-        <w:rPr>
-          <w:b/>
-          <w:bCs/>
-          <w:sz w:val="32"/>
-          <w:szCs w:val="32"/>
-        </w:rPr>
-        <w:t xml:space="preserve">  : 2gb</w:t>
+        <w:t>Size  : 2gb</w:t>
       </w:r>
     </w:p>
     <w:p>
@@ -1620,7 +1597,18 @@
           <w:szCs w:val="28"/>
           <w:lang w:eastAsia="en-IN" w:bidi="ar-SA"/>
         </w:rPr>
-        <w:t xml:space="preserve"> encrypted file system that can be enabled to protect data on lost or stolen </w:t>
+        <w:t xml:space="preserve"> encrypted file system that can be enabled to protect data </w:t>
+      </w:r>
+      <w:r>
+        <w:rPr>
+          <w:rFonts w:ascii="Arial" w:eastAsia="Times New Roman" w:hAnsi="Arial" w:cs="Arial"/>
+          <w:color w:val="0D0D0D" w:themeColor="text1" w:themeTint="F2"/>
+          <w:sz w:val="28"/>
+          <w:szCs w:val="28"/>
+          <w:lang w:eastAsia="en-IN" w:bidi="ar-SA"/>
+        </w:rPr>
+        <w:lastRenderedPageBreak/>
+        <w:t xml:space="preserve">on lost or stolen </w:t>
       </w:r>
       <w:proofErr w:type="spellStart"/>
       <w:r>
@@ -1642,18 +1630,7 @@
           <w:szCs w:val="28"/>
           <w:lang w:eastAsia="en-IN" w:bidi="ar-SA"/>
         </w:rPr>
-        <w:t xml:space="preserve">-granted permissions to restrict </w:t>
-      </w:r>
-      <w:r>
-        <w:rPr>
-          <w:rFonts w:ascii="Arial" w:eastAsia="Times New Roman" w:hAnsi="Arial" w:cs="Arial"/>
-          <w:color w:val="0D0D0D" w:themeColor="text1" w:themeTint="F2"/>
-          <w:sz w:val="28"/>
-          <w:szCs w:val="28"/>
-          <w:lang w:eastAsia="en-IN" w:bidi="ar-SA"/>
-        </w:rPr>
-        <w:lastRenderedPageBreak/>
-        <w:t xml:space="preserve">access to system features and user </w:t>
+        <w:t xml:space="preserve">-granted permissions to restrict access to system features and user </w:t>
       </w:r>
       <w:proofErr w:type="spellStart"/>
       <w:r>
@@ -1719,16 +1696,7 @@
           <w:sz w:val="32"/>
           <w:szCs w:val="32"/>
         </w:rPr>
-        <w:t>Type of software (Open source/License)</w:t>
-      </w:r>
-      <w:r>
-        <w:rPr>
-          <w:b/>
-          <w:bCs/>
-          <w:sz w:val="32"/>
-          <w:szCs w:val="32"/>
-        </w:rPr>
-        <w:t xml:space="preserve">  </w:t>
+        <w:t xml:space="preserve">Type of software (Open source/License)  </w:t>
       </w:r>
       <w:r>
         <w:rPr>
@@ -1869,16 +1837,7 @@
           <w:sz w:val="32"/>
           <w:szCs w:val="32"/>
         </w:rPr>
-        <w:t>Latest version</w:t>
-      </w:r>
-      <w:r>
-        <w:rPr>
-          <w:b/>
-          <w:bCs/>
-          <w:sz w:val="32"/>
-          <w:szCs w:val="32"/>
-        </w:rPr>
-        <w:t xml:space="preserve"> </w:t>
+        <w:t xml:space="preserve">Latest version </w:t>
       </w:r>
       <w:r>
         <w:rPr>
@@ -2314,7 +2273,6 @@
           <w:sz w:val="32"/>
           <w:szCs w:val="32"/>
         </w:rPr>
-        <w:lastRenderedPageBreak/>
         <w:t xml:space="preserve">Implement linear regression problem using Google </w:t>
       </w:r>
       <w:proofErr w:type="spellStart"/>
@@ -2416,15 +2374,16 @@
           <w:szCs w:val="28"/>
         </w:rPr>
       </w:pPr>
-      <w:bookmarkStart w:id="0" w:name="_GoBack"/>
       <w:r>
         <w:rPr>
           <w:rStyle w:val="SubtleEmphasis"/>
           <w:rFonts w:ascii="Arial" w:hAnsi="Arial" w:cs="Arial"/>
           <w:i w:val="0"/>
-          <w:color w:val="0D0D0D" w:themeColor="text1" w:themeTint="F2"/>
-          <w:sz w:val="28"/>
-          <w:szCs w:val="28"/>
+          <w:noProof/>
+          <w:color w:val="0D0D0D" w:themeColor="text1" w:themeTint="F2"/>
+          <w:sz w:val="28"/>
+          <w:szCs w:val="28"/>
+          <w:lang w:eastAsia="en-IN" w:bidi="ar-SA"/>
         </w:rPr>
         <w:drawing>
           <wp:inline distT="0" distB="0" distL="0" distR="0" wp14:anchorId="2A592946" wp14:editId="0FBFC2E9">
@@ -2462,7 +2421,6 @@
           </wp:inline>
         </w:drawing>
       </w:r>
-      <w:bookmarkEnd w:id="0"/>
     </w:p>
     <w:p>
       <w:pPr>
@@ -2544,9 +2502,11 @@
           <w:rStyle w:val="SubtleEmphasis"/>
           <w:rFonts w:ascii="Arial" w:hAnsi="Arial" w:cs="Arial"/>
           <w:i w:val="0"/>
-          <w:color w:val="0D0D0D" w:themeColor="text1" w:themeTint="F2"/>
-          <w:sz w:val="28"/>
-          <w:szCs w:val="28"/>
+          <w:noProof/>
+          <w:color w:val="0D0D0D" w:themeColor="text1" w:themeTint="F2"/>
+          <w:sz w:val="28"/>
+          <w:szCs w:val="28"/>
+          <w:lang w:eastAsia="en-IN" w:bidi="ar-SA"/>
         </w:rPr>
         <w:drawing>
           <wp:inline distT="0" distB="0" distL="0" distR="0" wp14:anchorId="565E1F48" wp14:editId="70F2D7E2">
@@ -2676,9 +2636,11 @@
           <w:rStyle w:val="SubtleEmphasis"/>
           <w:rFonts w:ascii="Arial" w:hAnsi="Arial" w:cs="Arial"/>
           <w:i w:val="0"/>
-          <w:color w:val="0D0D0D" w:themeColor="text1" w:themeTint="F2"/>
-          <w:sz w:val="28"/>
-          <w:szCs w:val="28"/>
+          <w:noProof/>
+          <w:color w:val="0D0D0D" w:themeColor="text1" w:themeTint="F2"/>
+          <w:sz w:val="28"/>
+          <w:szCs w:val="28"/>
+          <w:lang w:eastAsia="en-IN" w:bidi="ar-SA"/>
         </w:rPr>
         <w:drawing>
           <wp:inline distT="0" distB="0" distL="0" distR="0" wp14:anchorId="00FC568E" wp14:editId="127C6820">
@@ -4478,7 +4440,7 @@
 </file>
 
 <file path=customXml/itemProps1.xml><?xml version="1.0" encoding="utf-8"?>
-<ds:datastoreItem xmlns:ds="http://schemas.openxmlformats.org/officeDocument/2006/customXml" ds:itemID="{134FC3D8-A250-481C-8CE4-F7E92BC3576E}">
+<ds:datastoreItem xmlns:ds="http://schemas.openxmlformats.org/officeDocument/2006/customXml" ds:itemID="{82992C2A-5163-4002-B57C-1C29BA5059C3}">
   <ds:schemaRefs>
     <ds:schemaRef ds:uri="http://schemas.openxmlformats.org/officeDocument/2006/bibliography"/>
   </ds:schemaRefs>

</xml_diff>

<commit_message>
Changes at new1 branch in Ass2
</commit_message>
<xml_diff>
--- a/setAssignment2.docx
+++ b/setAssignment2.docx
@@ -758,8 +758,6 @@
           <w:szCs w:val="28"/>
         </w:rPr>
       </w:pPr>
-      <w:bookmarkStart w:id="0" w:name="_GoBack"/>
-      <w:bookmarkEnd w:id="0"/>
       <w:r>
         <w:rPr>
           <w:rFonts w:ascii="Arial" w:hAnsi="Arial" w:cs="Arial"/>
@@ -1038,6 +1036,8 @@
           <w:lang w:eastAsia="en-IN" w:bidi="ar-SA"/>
         </w:rPr>
       </w:pPr>
+      <w:bookmarkStart w:id="0" w:name="_GoBack"/>
+      <w:bookmarkEnd w:id="0"/>
       <w:r>
         <w:rPr>
           <w:b/>
@@ -1045,7 +1045,29 @@
           <w:sz w:val="32"/>
           <w:szCs w:val="32"/>
         </w:rPr>
-        <w:t xml:space="preserve">Features </w:t>
+        <w:t>Features</w:t>
+      </w:r>
+    </w:p>
+    <w:p>
+      <w:pPr>
+        <w:pStyle w:val="NoSpacing"/>
+        <w:ind w:left="720"/>
+        <w:rPr>
+          <w:rFonts w:ascii="Arial" w:hAnsi="Arial" w:cs="Arial"/>
+          <w:color w:val="0D0D0D" w:themeColor="text1" w:themeTint="F2"/>
+          <w:sz w:val="28"/>
+          <w:szCs w:val="28"/>
+          <w:lang w:eastAsia="en-IN" w:bidi="ar-SA"/>
+        </w:rPr>
+      </w:pPr>
+      <w:r>
+        <w:rPr>
+          <w:b/>
+          <w:bCs/>
+          <w:sz w:val="32"/>
+          <w:szCs w:val="32"/>
+        </w:rPr>
+        <w:t xml:space="preserve"> </w:t>
       </w:r>
       <w:r>
         <w:rPr>
@@ -1586,6 +1608,7 @@
           <w:szCs w:val="28"/>
           <w:lang w:eastAsia="en-IN" w:bidi="ar-SA"/>
         </w:rPr>
+        <w:lastRenderedPageBreak/>
         <w:t>errors.An</w:t>
       </w:r>
       <w:proofErr w:type="spellEnd"/>
@@ -1597,18 +1620,7 @@
           <w:szCs w:val="28"/>
           <w:lang w:eastAsia="en-IN" w:bidi="ar-SA"/>
         </w:rPr>
-        <w:t xml:space="preserve"> encrypted file system that can be enabled to protect data </w:t>
-      </w:r>
-      <w:r>
-        <w:rPr>
-          <w:rFonts w:ascii="Arial" w:eastAsia="Times New Roman" w:hAnsi="Arial" w:cs="Arial"/>
-          <w:color w:val="0D0D0D" w:themeColor="text1" w:themeTint="F2"/>
-          <w:sz w:val="28"/>
-          <w:szCs w:val="28"/>
-          <w:lang w:eastAsia="en-IN" w:bidi="ar-SA"/>
-        </w:rPr>
-        <w:lastRenderedPageBreak/>
-        <w:t xml:space="preserve">on lost or stolen </w:t>
+        <w:t xml:space="preserve"> encrypted file system that can be enabled to protect data on lost or stolen </w:t>
       </w:r>
       <w:proofErr w:type="spellStart"/>
       <w:r>
@@ -4440,7 +4452,7 @@
 </file>
 
 <file path=customXml/itemProps1.xml><?xml version="1.0" encoding="utf-8"?>
-<ds:datastoreItem xmlns:ds="http://schemas.openxmlformats.org/officeDocument/2006/customXml" ds:itemID="{82992C2A-5163-4002-B57C-1C29BA5059C3}">
+<ds:datastoreItem xmlns:ds="http://schemas.openxmlformats.org/officeDocument/2006/customXml" ds:itemID="{066FAFA8-9F59-4CB1-B5BF-B3141A8C2B21}">
   <ds:schemaRefs>
     <ds:schemaRef ds:uri="http://schemas.openxmlformats.org/officeDocument/2006/bibliography"/>
   </ds:schemaRefs>

</xml_diff>